<commit_message>
BUG: Change "Chronic Renal Failure" to "Chronic Kidney Disease"
</commit_message>
<xml_diff>
--- a/smartva/res/SmartVA Analyze Output Interpretation Sheet.docx
+++ b/smartva/res/SmartVA Analyze Output Interpretation Sheet.docx
@@ -1,6 +1,6 @@
 
 <file path=word/document.xml><?xml version="1.0" encoding="utf-8"?>
-<w:document xmlns:wpc="http://schemas.microsoft.com/office/word/2010/wordprocessingCanvas" xmlns:cx="http://schemas.microsoft.com/office/drawing/2014/chartex" xmlns:cx1="http://schemas.microsoft.com/office/drawing/2015/9/8/chartex" xmlns:mc="http://schemas.openxmlformats.org/markup-compatibility/2006" xmlns:o="urn:schemas-microsoft-com:office:office" xmlns:r="http://schemas.openxmlformats.org/officeDocument/2006/relationships" xmlns:m="http://schemas.openxmlformats.org/officeDocument/2006/math" xmlns:v="urn:schemas-microsoft-com:vml" xmlns:wp14="http://schemas.microsoft.com/office/word/2010/wordprocessingDrawing" xmlns:wp="http://schemas.openxmlformats.org/drawingml/2006/wordprocessingDrawing" xmlns:w10="urn:schemas-microsoft-com:office:word" xmlns:w="http://schemas.openxmlformats.org/wordprocessingml/2006/main" xmlns:w14="http://schemas.microsoft.com/office/word/2010/wordml" xmlns:w15="http://schemas.microsoft.com/office/word/2012/wordml" xmlns:w16se="http://schemas.microsoft.com/office/word/2015/wordml/symex" xmlns:wpg="http://schemas.microsoft.com/office/word/2010/wordprocessingGroup" xmlns:wpi="http://schemas.microsoft.com/office/word/2010/wordprocessingInk" xmlns:wne="http://schemas.microsoft.com/office/word/2006/wordml" xmlns:wps="http://schemas.microsoft.com/office/word/2010/wordprocessingShape" mc:Ignorable="w14 w15 w16se wp14">
+<w:document xmlns:wpc="http://schemas.microsoft.com/office/word/2010/wordprocessingCanvas" xmlns:cx="http://schemas.microsoft.com/office/drawing/2014/chartex" xmlns:cx1="http://schemas.microsoft.com/office/drawing/2015/9/8/chartex" xmlns:cx2="http://schemas.microsoft.com/office/drawing/2015/10/21/chartex" xmlns:cx3="http://schemas.microsoft.com/office/drawing/2016/5/9/chartex" xmlns:cx4="http://schemas.microsoft.com/office/drawing/2016/5/10/chartex" xmlns:cx5="http://schemas.microsoft.com/office/drawing/2016/5/11/chartex" xmlns:cx6="http://schemas.microsoft.com/office/drawing/2016/5/12/chartex" xmlns:cx7="http://schemas.microsoft.com/office/drawing/2016/5/13/chartex" xmlns:cx8="http://schemas.microsoft.com/office/drawing/2016/5/14/chartex" xmlns:mc="http://schemas.openxmlformats.org/markup-compatibility/2006" xmlns:aink="http://schemas.microsoft.com/office/drawing/2016/ink" xmlns:am3d="http://schemas.microsoft.com/office/drawing/2017/model3d" xmlns:o="urn:schemas-microsoft-com:office:office" xmlns:r="http://schemas.openxmlformats.org/officeDocument/2006/relationships" xmlns:m="http://schemas.openxmlformats.org/officeDocument/2006/math" xmlns:v="urn:schemas-microsoft-com:vml" xmlns:wp14="http://schemas.microsoft.com/office/word/2010/wordprocessingDrawing" xmlns:wp="http://schemas.openxmlformats.org/drawingml/2006/wordprocessingDrawing" xmlns:w10="urn:schemas-microsoft-com:office:word" xmlns:w="http://schemas.openxmlformats.org/wordprocessingml/2006/main" xmlns:w14="http://schemas.microsoft.com/office/word/2010/wordml" xmlns:w15="http://schemas.microsoft.com/office/word/2012/wordml" xmlns:w16cid="http://schemas.microsoft.com/office/word/2016/wordml/cid" xmlns:w16se="http://schemas.microsoft.com/office/word/2015/wordml/symex" xmlns:wpg="http://schemas.microsoft.com/office/word/2010/wordprocessingGroup" xmlns:wpi="http://schemas.microsoft.com/office/word/2010/wordprocessingInk" xmlns:wne="http://schemas.microsoft.com/office/word/2006/wordml" xmlns:wps="http://schemas.microsoft.com/office/word/2010/wordprocessingShape" mc:Ignorable="w14 w15 w16se w16cid wp14">
   <w:body>
     <w:p>
       <w:pPr>
@@ -12,8 +12,6 @@
           <w:szCs w:val="28"/>
         </w:rPr>
       </w:pPr>
-      <w:bookmarkStart w:id="0" w:name="_GoBack"/>
-      <w:bookmarkEnd w:id="0"/>
       <w:proofErr w:type="spellStart"/>
       <w:r>
         <w:rPr>
@@ -112,23 +110,7 @@
           <w:b/>
           <w:bCs/>
         </w:rPr>
-        <w:t xml:space="preserve">adult-predictions.csv, child-predictions.csv, </w:t>
-      </w:r>
-      <w:proofErr w:type="gramStart"/>
-      <w:r>
-        <w:rPr>
-          <w:b/>
-          <w:bCs/>
-        </w:rPr>
-        <w:t>neonate</w:t>
-      </w:r>
-      <w:proofErr w:type="gramEnd"/>
-      <w:r>
-        <w:rPr>
-          <w:b/>
-          <w:bCs/>
-        </w:rPr>
-        <w:t>-predictions.csv</w:t>
+        <w:t>adult-predictions.csv, child-predictions.csv, neonate-predictions.csv</w:t>
       </w:r>
       <w:r>
         <w:t>) and one combining the all-age results (</w:t>
@@ -352,15 +334,7 @@
         <w:jc w:val="both"/>
       </w:pPr>
       <w:r>
-        <w:t xml:space="preserve"> To produce a CSMF file that includes </w:t>
-      </w:r>
-      <w:proofErr w:type="gramStart"/>
-      <w:r>
-        <w:t>Undetermined</w:t>
-      </w:r>
-      <w:proofErr w:type="gramEnd"/>
-      <w:r>
-        <w:t xml:space="preserve"> category, you should process your data through </w:t>
+        <w:t xml:space="preserve"> To produce a CSMF file that includes Undetermined category, you should process your data through </w:t>
       </w:r>
       <w:proofErr w:type="spellStart"/>
       <w:r>
@@ -569,23 +543,7 @@
           <w:b/>
           <w:bCs/>
         </w:rPr>
-        <w:t xml:space="preserve">4 – </w:t>
-      </w:r>
-      <w:proofErr w:type="gramStart"/>
-      <w:r>
-        <w:rPr>
-          <w:b/>
-          <w:bCs/>
-        </w:rPr>
-        <w:t>monitoring</w:t>
-      </w:r>
-      <w:proofErr w:type="gramEnd"/>
-      <w:r>
-        <w:rPr>
-          <w:b/>
-          <w:bCs/>
-        </w:rPr>
-        <w:t xml:space="preserve"> and quality</w:t>
+        <w:t>4 – monitoring and quality</w:t>
       </w:r>
     </w:p>
     <w:p>
@@ -627,15 +585,7 @@
         <w:jc w:val="both"/>
       </w:pPr>
       <w:r>
-        <w:t xml:space="preserve">In an intermediate folder within the main monitoring-and-quality folder there are additional files that </w:t>
-      </w:r>
-      <w:proofErr w:type="gramStart"/>
-      <w:r>
-        <w:t>available</w:t>
-      </w:r>
-      <w:proofErr w:type="gramEnd"/>
-      <w:r>
-        <w:t>. These include files containing the VA raw data (</w:t>
+        <w:t>In an intermediate folder within the main monitoring-and-quality folder there are additional files that available. These include files containing the VA raw data (</w:t>
       </w:r>
       <w:r>
         <w:rPr>
@@ -748,12 +698,10 @@
         <w:t xml:space="preserve">Quality summary: Number of entries (rows) that have duplicate or missing </w:t>
       </w:r>
       <w:proofErr w:type="spellStart"/>
-      <w:proofErr w:type="gramStart"/>
       <w:r>
         <w:t>sids</w:t>
       </w:r>
       <w:proofErr w:type="spellEnd"/>
-      <w:proofErr w:type="gramEnd"/>
       <w:r>
         <w:t xml:space="preserve">, number of entries (rows) where interview was declined. Number of entries (rows) that did not have valid age data and therefore could not be analysed.  </w:t>
       </w:r>
@@ -1228,27 +1176,15 @@
                 <w:lang w:eastAsia="en-AU"/>
               </w:rPr>
             </w:pPr>
-            <w:proofErr w:type="spellStart"/>
-            <w:r>
-              <w:rPr>
-                <w:rFonts w:eastAsia="Times New Roman" w:cs="Times New Roman"/>
-                <w:color w:val="000000" w:themeColor="text1"/>
-                <w:sz w:val="20"/>
-                <w:szCs w:val="20"/>
-                <w:lang w:eastAsia="en-AU"/>
-              </w:rPr>
-              <w:t>Diarrhea</w:t>
-            </w:r>
-            <w:proofErr w:type="spellEnd"/>
-            <w:r>
-              <w:rPr>
-                <w:rFonts w:eastAsia="Times New Roman" w:cs="Times New Roman"/>
-                <w:color w:val="000000" w:themeColor="text1"/>
-                <w:sz w:val="20"/>
-                <w:szCs w:val="20"/>
-                <w:lang w:eastAsia="en-AU"/>
-              </w:rPr>
-              <w:t>/Dysentery</w:t>
+            <w:r>
+              <w:rPr>
+                <w:rFonts w:eastAsia="Times New Roman" w:cs="Times New Roman"/>
+                <w:color w:val="000000" w:themeColor="text1"/>
+                <w:sz w:val="20"/>
+                <w:szCs w:val="20"/>
+                <w:lang w:eastAsia="en-AU"/>
+              </w:rPr>
+              <w:t>Diarrhea/Dysentery</w:t>
             </w:r>
           </w:p>
         </w:tc>
@@ -2934,7 +2870,6 @@
                 <w:lang w:eastAsia="en-AU"/>
               </w:rPr>
             </w:pPr>
-            <w:proofErr w:type="spellStart"/>
             <w:r>
               <w:rPr>
                 <w:rFonts w:eastAsia="Times New Roman" w:cs="Times New Roman"/>
@@ -2944,18 +2879,7 @@
                 <w:lang w:eastAsia="en-AU"/>
               </w:rPr>
               <w:lastRenderedPageBreak/>
-              <w:t>Leukemia</w:t>
-            </w:r>
-            <w:proofErr w:type="spellEnd"/>
-            <w:r>
-              <w:rPr>
-                <w:rFonts w:eastAsia="Times New Roman" w:cs="Times New Roman"/>
-                <w:color w:val="000000" w:themeColor="text1"/>
-                <w:sz w:val="20"/>
-                <w:szCs w:val="20"/>
-                <w:lang w:eastAsia="en-AU"/>
-              </w:rPr>
-              <w:t>/Lymphomas</w:t>
+              <w:t>Leukemia/Lymphomas</w:t>
             </w:r>
           </w:p>
         </w:tc>
@@ -3515,16 +3439,26 @@
                 <w:lang w:eastAsia="en-AU"/>
               </w:rPr>
             </w:pPr>
-            <w:bookmarkStart w:id="1" w:name="_Hlk508622157"/>
-            <w:r>
-              <w:rPr>
-                <w:rFonts w:eastAsia="Times New Roman" w:cs="Times New Roman"/>
-                <w:color w:val="000000" w:themeColor="text1"/>
-                <w:sz w:val="20"/>
-                <w:szCs w:val="20"/>
-                <w:lang w:eastAsia="en-AU"/>
-              </w:rPr>
-              <w:t>Chronic Renal Failure</w:t>
+            <w:bookmarkStart w:id="0" w:name="_Hlk508622157"/>
+            <w:r>
+              <w:rPr>
+                <w:rFonts w:eastAsia="Times New Roman" w:cs="Times New Roman"/>
+                <w:color w:val="000000" w:themeColor="text1"/>
+                <w:sz w:val="20"/>
+                <w:szCs w:val="20"/>
+                <w:lang w:eastAsia="en-AU"/>
+              </w:rPr>
+              <w:t xml:space="preserve">Chronic </w:t>
+            </w:r>
+            <w:r>
+              <w:rPr>
+                <w:rFonts w:eastAsia="Times New Roman" w:cs="Times New Roman"/>
+                <w:color w:val="000000" w:themeColor="text1"/>
+                <w:sz w:val="20"/>
+                <w:szCs w:val="20"/>
+                <w:lang w:eastAsia="en-AU"/>
+              </w:rPr>
+              <w:t>Kidney Disease</w:t>
             </w:r>
           </w:p>
         </w:tc>
@@ -3599,12 +3533,22 @@
                 <w:szCs w:val="20"/>
                 <w:lang w:eastAsia="en-AU"/>
               </w:rPr>
-              <w:t>Chronic Renal Failure</w:t>
+              <w:t xml:space="preserve">Chronic </w:t>
+            </w:r>
+            <w:r>
+              <w:rPr>
+                <w:rFonts w:eastAsia="Times New Roman" w:cs="Times New Roman"/>
+                <w:color w:val="000000" w:themeColor="text1"/>
+                <w:sz w:val="20"/>
+                <w:szCs w:val="20"/>
+                <w:lang w:eastAsia="en-AU"/>
+              </w:rPr>
+              <w:t>Kidney Disease</w:t>
             </w:r>
           </w:p>
         </w:tc>
       </w:tr>
-      <w:bookmarkEnd w:id="1"/>
+      <w:bookmarkEnd w:id="0"/>
       <w:tr>
         <w:trPr>
           <w:trHeight w:val="300"/>
@@ -3717,7 +3661,19 @@
                 <w:szCs w:val="20"/>
                 <w:lang w:eastAsia="en-AU"/>
               </w:rPr>
-              <w:t>Malignant neoplasm of stomach</w:t>
+              <w:t>Malignant neoplasm o</w:t>
+            </w:r>
+            <w:bookmarkStart w:id="1" w:name="_GoBack"/>
+            <w:bookmarkEnd w:id="1"/>
+            <w:r>
+              <w:rPr>
+                <w:rFonts w:eastAsia="Times New Roman" w:cs="Times New Roman"/>
+                <w:color w:val="000000" w:themeColor="text1"/>
+                <w:sz w:val="20"/>
+                <w:szCs w:val="20"/>
+                <w:lang w:eastAsia="en-AU"/>
+              </w:rPr>
+              <w:t>f stomach</w:t>
             </w:r>
           </w:p>
         </w:tc>
@@ -4932,29 +4888,7 @@
                 <w:szCs w:val="20"/>
                 <w:lang w:eastAsia="en-AU"/>
               </w:rPr>
-              <w:t xml:space="preserve">Motor- or </w:t>
-            </w:r>
-            <w:proofErr w:type="spellStart"/>
-            <w:r>
-              <w:rPr>
-                <w:rFonts w:eastAsia="Times New Roman" w:cs="Times New Roman"/>
-                <w:color w:val="000000" w:themeColor="text1"/>
-                <w:sz w:val="20"/>
-                <w:szCs w:val="20"/>
-                <w:lang w:eastAsia="en-AU"/>
-              </w:rPr>
-              <w:t>nonmotor</w:t>
-            </w:r>
-            <w:proofErr w:type="spellEnd"/>
-            <w:r>
-              <w:rPr>
-                <w:rFonts w:eastAsia="Times New Roman" w:cs="Times New Roman"/>
-                <w:color w:val="000000" w:themeColor="text1"/>
-                <w:sz w:val="20"/>
-                <w:szCs w:val="20"/>
-                <w:lang w:eastAsia="en-AU"/>
-              </w:rPr>
-              <w:t>-vehicle accident, type of vehicle unspecified</w:t>
+              <w:t>Motor- or nonmotor-vehicle accident, type of vehicle unspecified</w:t>
             </w:r>
           </w:p>
         </w:tc>
@@ -5315,27 +5249,15 @@
                 <w:lang w:eastAsia="en-AU"/>
               </w:rPr>
             </w:pPr>
-            <w:proofErr w:type="spellStart"/>
-            <w:r>
-              <w:rPr>
-                <w:rFonts w:eastAsia="Times New Roman" w:cs="Times New Roman"/>
-                <w:color w:val="000000" w:themeColor="text1"/>
-                <w:sz w:val="20"/>
-                <w:szCs w:val="20"/>
-                <w:lang w:eastAsia="en-AU"/>
-              </w:rPr>
-              <w:t>Diarrhea</w:t>
-            </w:r>
-            <w:proofErr w:type="spellEnd"/>
-            <w:r>
-              <w:rPr>
-                <w:rFonts w:eastAsia="Times New Roman" w:cs="Times New Roman"/>
-                <w:color w:val="000000" w:themeColor="text1"/>
-                <w:sz w:val="20"/>
-                <w:szCs w:val="20"/>
-                <w:lang w:eastAsia="en-AU"/>
-              </w:rPr>
-              <w:t>/Dysentery</w:t>
+            <w:r>
+              <w:rPr>
+                <w:rFonts w:eastAsia="Times New Roman" w:cs="Times New Roman"/>
+                <w:color w:val="000000" w:themeColor="text1"/>
+                <w:sz w:val="20"/>
+                <w:szCs w:val="20"/>
+                <w:lang w:eastAsia="en-AU"/>
+              </w:rPr>
+              <w:t>Diarrhea/Dysentery</w:t>
             </w:r>
           </w:p>
         </w:tc>
@@ -7616,29 +7538,7 @@
                 <w:szCs w:val="20"/>
                 <w:lang w:eastAsia="en-AU"/>
               </w:rPr>
-              <w:t xml:space="preserve">Motor- or </w:t>
-            </w:r>
-            <w:proofErr w:type="spellStart"/>
-            <w:r>
-              <w:rPr>
-                <w:rFonts w:eastAsia="Times New Roman" w:cs="Times New Roman"/>
-                <w:color w:val="000000" w:themeColor="text1"/>
-                <w:sz w:val="20"/>
-                <w:szCs w:val="20"/>
-                <w:lang w:eastAsia="en-AU"/>
-              </w:rPr>
-              <w:t>nonmotor</w:t>
-            </w:r>
-            <w:proofErr w:type="spellEnd"/>
-            <w:r>
-              <w:rPr>
-                <w:rFonts w:eastAsia="Times New Roman" w:cs="Times New Roman"/>
-                <w:color w:val="000000" w:themeColor="text1"/>
-                <w:sz w:val="20"/>
-                <w:szCs w:val="20"/>
-                <w:lang w:eastAsia="en-AU"/>
-              </w:rPr>
-              <w:t>-vehicle accident, type of vehicle unspecified</w:t>
+              <w:t>Motor- or nonmotor-vehicle accident, type of vehicle unspecified</w:t>
             </w:r>
           </w:p>
         </w:tc>
@@ -8609,7 +8509,7 @@
 </file>
 
 <file path=word/endnotes.xml><?xml version="1.0" encoding="utf-8"?>
-<w:endnotes xmlns:wpc="http://schemas.microsoft.com/office/word/2010/wordprocessingCanvas" xmlns:cx="http://schemas.microsoft.com/office/drawing/2014/chartex" xmlns:cx1="http://schemas.microsoft.com/office/drawing/2015/9/8/chartex" xmlns:mc="http://schemas.openxmlformats.org/markup-compatibility/2006" xmlns:o="urn:schemas-microsoft-com:office:office" xmlns:r="http://schemas.openxmlformats.org/officeDocument/2006/relationships" xmlns:m="http://schemas.openxmlformats.org/officeDocument/2006/math" xmlns:v="urn:schemas-microsoft-com:vml" xmlns:wp14="http://schemas.microsoft.com/office/word/2010/wordprocessingDrawing" xmlns:wp="http://schemas.openxmlformats.org/drawingml/2006/wordprocessingDrawing" xmlns:w10="urn:schemas-microsoft-com:office:word" xmlns:w="http://schemas.openxmlformats.org/wordprocessingml/2006/main" xmlns:w14="http://schemas.microsoft.com/office/word/2010/wordml" xmlns:w15="http://schemas.microsoft.com/office/word/2012/wordml" xmlns:w16se="http://schemas.microsoft.com/office/word/2015/wordml/symex" xmlns:wpg="http://schemas.microsoft.com/office/word/2010/wordprocessingGroup" xmlns:wpi="http://schemas.microsoft.com/office/word/2010/wordprocessingInk" xmlns:wne="http://schemas.microsoft.com/office/word/2006/wordml" xmlns:wps="http://schemas.microsoft.com/office/word/2010/wordprocessingShape" mc:Ignorable="w14 w15 w16se wp14">
+<w:endnotes xmlns:wpc="http://schemas.microsoft.com/office/word/2010/wordprocessingCanvas" xmlns:cx="http://schemas.microsoft.com/office/drawing/2014/chartex" xmlns:cx1="http://schemas.microsoft.com/office/drawing/2015/9/8/chartex" xmlns:cx2="http://schemas.microsoft.com/office/drawing/2015/10/21/chartex" xmlns:cx3="http://schemas.microsoft.com/office/drawing/2016/5/9/chartex" xmlns:cx4="http://schemas.microsoft.com/office/drawing/2016/5/10/chartex" xmlns:cx5="http://schemas.microsoft.com/office/drawing/2016/5/11/chartex" xmlns:cx6="http://schemas.microsoft.com/office/drawing/2016/5/12/chartex" xmlns:cx7="http://schemas.microsoft.com/office/drawing/2016/5/13/chartex" xmlns:cx8="http://schemas.microsoft.com/office/drawing/2016/5/14/chartex" xmlns:mc="http://schemas.openxmlformats.org/markup-compatibility/2006" xmlns:aink="http://schemas.microsoft.com/office/drawing/2016/ink" xmlns:am3d="http://schemas.microsoft.com/office/drawing/2017/model3d" xmlns:o="urn:schemas-microsoft-com:office:office" xmlns:r="http://schemas.openxmlformats.org/officeDocument/2006/relationships" xmlns:m="http://schemas.openxmlformats.org/officeDocument/2006/math" xmlns:v="urn:schemas-microsoft-com:vml" xmlns:wp14="http://schemas.microsoft.com/office/word/2010/wordprocessingDrawing" xmlns:wp="http://schemas.openxmlformats.org/drawingml/2006/wordprocessingDrawing" xmlns:w10="urn:schemas-microsoft-com:office:word" xmlns:w="http://schemas.openxmlformats.org/wordprocessingml/2006/main" xmlns:w14="http://schemas.microsoft.com/office/word/2010/wordml" xmlns:w15="http://schemas.microsoft.com/office/word/2012/wordml" xmlns:w16cid="http://schemas.microsoft.com/office/word/2016/wordml/cid" xmlns:w16se="http://schemas.microsoft.com/office/word/2015/wordml/symex" xmlns:wpg="http://schemas.microsoft.com/office/word/2010/wordprocessingGroup" xmlns:wpi="http://schemas.microsoft.com/office/word/2010/wordprocessingInk" xmlns:wne="http://schemas.microsoft.com/office/word/2006/wordml" xmlns:wps="http://schemas.microsoft.com/office/word/2010/wordprocessingShape" mc:Ignorable="w14 w15 w16se w16cid wp14">
   <w:endnote w:type="separator" w:id="-1">
     <w:p>
       <w:pPr>
@@ -8634,7 +8534,7 @@
 </file>
 
 <file path=word/footer1.xml><?xml version="1.0" encoding="utf-8"?>
-<w:ftr xmlns:wpc="http://schemas.microsoft.com/office/word/2010/wordprocessingCanvas" xmlns:cx="http://schemas.microsoft.com/office/drawing/2014/chartex" xmlns:cx1="http://schemas.microsoft.com/office/drawing/2015/9/8/chartex" xmlns:mc="http://schemas.openxmlformats.org/markup-compatibility/2006" xmlns:o="urn:schemas-microsoft-com:office:office" xmlns:r="http://schemas.openxmlformats.org/officeDocument/2006/relationships" xmlns:m="http://schemas.openxmlformats.org/officeDocument/2006/math" xmlns:v="urn:schemas-microsoft-com:vml" xmlns:wp14="http://schemas.microsoft.com/office/word/2010/wordprocessingDrawing" xmlns:wp="http://schemas.openxmlformats.org/drawingml/2006/wordprocessingDrawing" xmlns:w10="urn:schemas-microsoft-com:office:word" xmlns:w="http://schemas.openxmlformats.org/wordprocessingml/2006/main" xmlns:w14="http://schemas.microsoft.com/office/word/2010/wordml" xmlns:w15="http://schemas.microsoft.com/office/word/2012/wordml" xmlns:w16se="http://schemas.microsoft.com/office/word/2015/wordml/symex" xmlns:wpg="http://schemas.microsoft.com/office/word/2010/wordprocessingGroup" xmlns:wpi="http://schemas.microsoft.com/office/word/2010/wordprocessingInk" xmlns:wne="http://schemas.microsoft.com/office/word/2006/wordml" xmlns:wps="http://schemas.microsoft.com/office/word/2010/wordprocessingShape" mc:Ignorable="w14 w15 w16se wp14">
+<w:ftr xmlns:wpc="http://schemas.microsoft.com/office/word/2010/wordprocessingCanvas" xmlns:cx="http://schemas.microsoft.com/office/drawing/2014/chartex" xmlns:cx1="http://schemas.microsoft.com/office/drawing/2015/9/8/chartex" xmlns:cx2="http://schemas.microsoft.com/office/drawing/2015/10/21/chartex" xmlns:cx3="http://schemas.microsoft.com/office/drawing/2016/5/9/chartex" xmlns:cx4="http://schemas.microsoft.com/office/drawing/2016/5/10/chartex" xmlns:cx5="http://schemas.microsoft.com/office/drawing/2016/5/11/chartex" xmlns:cx6="http://schemas.microsoft.com/office/drawing/2016/5/12/chartex" xmlns:cx7="http://schemas.microsoft.com/office/drawing/2016/5/13/chartex" xmlns:cx8="http://schemas.microsoft.com/office/drawing/2016/5/14/chartex" xmlns:mc="http://schemas.openxmlformats.org/markup-compatibility/2006" xmlns:aink="http://schemas.microsoft.com/office/drawing/2016/ink" xmlns:am3d="http://schemas.microsoft.com/office/drawing/2017/model3d" xmlns:o="urn:schemas-microsoft-com:office:office" xmlns:r="http://schemas.openxmlformats.org/officeDocument/2006/relationships" xmlns:m="http://schemas.openxmlformats.org/officeDocument/2006/math" xmlns:v="urn:schemas-microsoft-com:vml" xmlns:wp14="http://schemas.microsoft.com/office/word/2010/wordprocessingDrawing" xmlns:wp="http://schemas.openxmlformats.org/drawingml/2006/wordprocessingDrawing" xmlns:w10="urn:schemas-microsoft-com:office:word" xmlns:w="http://schemas.openxmlformats.org/wordprocessingml/2006/main" xmlns:w14="http://schemas.microsoft.com/office/word/2010/wordml" xmlns:w15="http://schemas.microsoft.com/office/word/2012/wordml" xmlns:w16cid="http://schemas.microsoft.com/office/word/2016/wordml/cid" xmlns:w16se="http://schemas.microsoft.com/office/word/2015/wordml/symex" xmlns:wpg="http://schemas.microsoft.com/office/word/2010/wordprocessingGroup" xmlns:wpi="http://schemas.microsoft.com/office/word/2010/wordprocessingInk" xmlns:wne="http://schemas.microsoft.com/office/word/2006/wordml" xmlns:wps="http://schemas.microsoft.com/office/word/2010/wordprocessingShape" mc:Ignorable="w14 w15 w16se w16cid wp14">
   <w:p>
     <w:pPr>
       <w:pStyle w:val="Footer"/>
@@ -8644,7 +8544,7 @@
 </file>
 
 <file path=word/footer2.xml><?xml version="1.0" encoding="utf-8"?>
-<w:ftr xmlns:wpc="http://schemas.microsoft.com/office/word/2010/wordprocessingCanvas" xmlns:cx="http://schemas.microsoft.com/office/drawing/2014/chartex" xmlns:cx1="http://schemas.microsoft.com/office/drawing/2015/9/8/chartex" xmlns:mc="http://schemas.openxmlformats.org/markup-compatibility/2006" xmlns:o="urn:schemas-microsoft-com:office:office" xmlns:r="http://schemas.openxmlformats.org/officeDocument/2006/relationships" xmlns:m="http://schemas.openxmlformats.org/officeDocument/2006/math" xmlns:v="urn:schemas-microsoft-com:vml" xmlns:wp14="http://schemas.microsoft.com/office/word/2010/wordprocessingDrawing" xmlns:wp="http://schemas.openxmlformats.org/drawingml/2006/wordprocessingDrawing" xmlns:w10="urn:schemas-microsoft-com:office:word" xmlns:w="http://schemas.openxmlformats.org/wordprocessingml/2006/main" xmlns:w14="http://schemas.microsoft.com/office/word/2010/wordml" xmlns:w15="http://schemas.microsoft.com/office/word/2012/wordml" xmlns:w16se="http://schemas.microsoft.com/office/word/2015/wordml/symex" xmlns:wpg="http://schemas.microsoft.com/office/word/2010/wordprocessingGroup" xmlns:wpi="http://schemas.microsoft.com/office/word/2010/wordprocessingInk" xmlns:wne="http://schemas.microsoft.com/office/word/2006/wordml" xmlns:wps="http://schemas.microsoft.com/office/word/2010/wordprocessingShape" mc:Ignorable="w14 w15 w16se wp14">
+<w:ftr xmlns:wpc="http://schemas.microsoft.com/office/word/2010/wordprocessingCanvas" xmlns:cx="http://schemas.microsoft.com/office/drawing/2014/chartex" xmlns:cx1="http://schemas.microsoft.com/office/drawing/2015/9/8/chartex" xmlns:cx2="http://schemas.microsoft.com/office/drawing/2015/10/21/chartex" xmlns:cx3="http://schemas.microsoft.com/office/drawing/2016/5/9/chartex" xmlns:cx4="http://schemas.microsoft.com/office/drawing/2016/5/10/chartex" xmlns:cx5="http://schemas.microsoft.com/office/drawing/2016/5/11/chartex" xmlns:cx6="http://schemas.microsoft.com/office/drawing/2016/5/12/chartex" xmlns:cx7="http://schemas.microsoft.com/office/drawing/2016/5/13/chartex" xmlns:cx8="http://schemas.microsoft.com/office/drawing/2016/5/14/chartex" xmlns:mc="http://schemas.openxmlformats.org/markup-compatibility/2006" xmlns:aink="http://schemas.microsoft.com/office/drawing/2016/ink" xmlns:am3d="http://schemas.microsoft.com/office/drawing/2017/model3d" xmlns:o="urn:schemas-microsoft-com:office:office" xmlns:r="http://schemas.openxmlformats.org/officeDocument/2006/relationships" xmlns:m="http://schemas.openxmlformats.org/officeDocument/2006/math" xmlns:v="urn:schemas-microsoft-com:vml" xmlns:wp14="http://schemas.microsoft.com/office/word/2010/wordprocessingDrawing" xmlns:wp="http://schemas.openxmlformats.org/drawingml/2006/wordprocessingDrawing" xmlns:w10="urn:schemas-microsoft-com:office:word" xmlns:w="http://schemas.openxmlformats.org/wordprocessingml/2006/main" xmlns:w14="http://schemas.microsoft.com/office/word/2010/wordml" xmlns:w15="http://schemas.microsoft.com/office/word/2012/wordml" xmlns:w16cid="http://schemas.microsoft.com/office/word/2016/wordml/cid" xmlns:w16se="http://schemas.microsoft.com/office/word/2015/wordml/symex" xmlns:wpg="http://schemas.microsoft.com/office/word/2010/wordprocessingGroup" xmlns:wpi="http://schemas.microsoft.com/office/word/2010/wordprocessingInk" xmlns:wne="http://schemas.microsoft.com/office/word/2006/wordml" xmlns:wps="http://schemas.microsoft.com/office/word/2010/wordprocessingShape" mc:Ignorable="w14 w15 w16se w16cid wp14">
   <w:p>
     <w:pPr>
       <w:pStyle w:val="Footer"/>
@@ -8654,7 +8554,7 @@
 </file>
 
 <file path=word/footer3.xml><?xml version="1.0" encoding="utf-8"?>
-<w:ftr xmlns:wpc="http://schemas.microsoft.com/office/word/2010/wordprocessingCanvas" xmlns:cx="http://schemas.microsoft.com/office/drawing/2014/chartex" xmlns:cx1="http://schemas.microsoft.com/office/drawing/2015/9/8/chartex" xmlns:mc="http://schemas.openxmlformats.org/markup-compatibility/2006" xmlns:o="urn:schemas-microsoft-com:office:office" xmlns:r="http://schemas.openxmlformats.org/officeDocument/2006/relationships" xmlns:m="http://schemas.openxmlformats.org/officeDocument/2006/math" xmlns:v="urn:schemas-microsoft-com:vml" xmlns:wp14="http://schemas.microsoft.com/office/word/2010/wordprocessingDrawing" xmlns:wp="http://schemas.openxmlformats.org/drawingml/2006/wordprocessingDrawing" xmlns:w10="urn:schemas-microsoft-com:office:word" xmlns:w="http://schemas.openxmlformats.org/wordprocessingml/2006/main" xmlns:w14="http://schemas.microsoft.com/office/word/2010/wordml" xmlns:w15="http://schemas.microsoft.com/office/word/2012/wordml" xmlns:w16se="http://schemas.microsoft.com/office/word/2015/wordml/symex" xmlns:wpg="http://schemas.microsoft.com/office/word/2010/wordprocessingGroup" xmlns:wpi="http://schemas.microsoft.com/office/word/2010/wordprocessingInk" xmlns:wne="http://schemas.microsoft.com/office/word/2006/wordml" xmlns:wps="http://schemas.microsoft.com/office/word/2010/wordprocessingShape" mc:Ignorable="w14 w15 w16se wp14">
+<w:ftr xmlns:wpc="http://schemas.microsoft.com/office/word/2010/wordprocessingCanvas" xmlns:cx="http://schemas.microsoft.com/office/drawing/2014/chartex" xmlns:cx1="http://schemas.microsoft.com/office/drawing/2015/9/8/chartex" xmlns:cx2="http://schemas.microsoft.com/office/drawing/2015/10/21/chartex" xmlns:cx3="http://schemas.microsoft.com/office/drawing/2016/5/9/chartex" xmlns:cx4="http://schemas.microsoft.com/office/drawing/2016/5/10/chartex" xmlns:cx5="http://schemas.microsoft.com/office/drawing/2016/5/11/chartex" xmlns:cx6="http://schemas.microsoft.com/office/drawing/2016/5/12/chartex" xmlns:cx7="http://schemas.microsoft.com/office/drawing/2016/5/13/chartex" xmlns:cx8="http://schemas.microsoft.com/office/drawing/2016/5/14/chartex" xmlns:mc="http://schemas.openxmlformats.org/markup-compatibility/2006" xmlns:aink="http://schemas.microsoft.com/office/drawing/2016/ink" xmlns:am3d="http://schemas.microsoft.com/office/drawing/2017/model3d" xmlns:o="urn:schemas-microsoft-com:office:office" xmlns:r="http://schemas.openxmlformats.org/officeDocument/2006/relationships" xmlns:m="http://schemas.openxmlformats.org/officeDocument/2006/math" xmlns:v="urn:schemas-microsoft-com:vml" xmlns:wp14="http://schemas.microsoft.com/office/word/2010/wordprocessingDrawing" xmlns:wp="http://schemas.openxmlformats.org/drawingml/2006/wordprocessingDrawing" xmlns:w10="urn:schemas-microsoft-com:office:word" xmlns:w="http://schemas.openxmlformats.org/wordprocessingml/2006/main" xmlns:w14="http://schemas.microsoft.com/office/word/2010/wordml" xmlns:w15="http://schemas.microsoft.com/office/word/2012/wordml" xmlns:w16cid="http://schemas.microsoft.com/office/word/2016/wordml/cid" xmlns:w16se="http://schemas.microsoft.com/office/word/2015/wordml/symex" xmlns:wpg="http://schemas.microsoft.com/office/word/2010/wordprocessingGroup" xmlns:wpi="http://schemas.microsoft.com/office/word/2010/wordprocessingInk" xmlns:wne="http://schemas.microsoft.com/office/word/2006/wordml" xmlns:wps="http://schemas.microsoft.com/office/word/2010/wordprocessingShape" mc:Ignorable="w14 w15 w16se w16cid wp14">
   <w:p>
     <w:pPr>
       <w:pStyle w:val="Footer"/>
@@ -8664,7 +8564,7 @@
 </file>
 
 <file path=word/footnotes.xml><?xml version="1.0" encoding="utf-8"?>
-<w:footnotes xmlns:wpc="http://schemas.microsoft.com/office/word/2010/wordprocessingCanvas" xmlns:cx="http://schemas.microsoft.com/office/drawing/2014/chartex" xmlns:cx1="http://schemas.microsoft.com/office/drawing/2015/9/8/chartex" xmlns:mc="http://schemas.openxmlformats.org/markup-compatibility/2006" xmlns:o="urn:schemas-microsoft-com:office:office" xmlns:r="http://schemas.openxmlformats.org/officeDocument/2006/relationships" xmlns:m="http://schemas.openxmlformats.org/officeDocument/2006/math" xmlns:v="urn:schemas-microsoft-com:vml" xmlns:wp14="http://schemas.microsoft.com/office/word/2010/wordprocessingDrawing" xmlns:wp="http://schemas.openxmlformats.org/drawingml/2006/wordprocessingDrawing" xmlns:w10="urn:schemas-microsoft-com:office:word" xmlns:w="http://schemas.openxmlformats.org/wordprocessingml/2006/main" xmlns:w14="http://schemas.microsoft.com/office/word/2010/wordml" xmlns:w15="http://schemas.microsoft.com/office/word/2012/wordml" xmlns:w16se="http://schemas.microsoft.com/office/word/2015/wordml/symex" xmlns:wpg="http://schemas.microsoft.com/office/word/2010/wordprocessingGroup" xmlns:wpi="http://schemas.microsoft.com/office/word/2010/wordprocessingInk" xmlns:wne="http://schemas.microsoft.com/office/word/2006/wordml" xmlns:wps="http://schemas.microsoft.com/office/word/2010/wordprocessingShape" mc:Ignorable="w14 w15 w16se wp14">
+<w:footnotes xmlns:wpc="http://schemas.microsoft.com/office/word/2010/wordprocessingCanvas" xmlns:cx="http://schemas.microsoft.com/office/drawing/2014/chartex" xmlns:cx1="http://schemas.microsoft.com/office/drawing/2015/9/8/chartex" xmlns:cx2="http://schemas.microsoft.com/office/drawing/2015/10/21/chartex" xmlns:cx3="http://schemas.microsoft.com/office/drawing/2016/5/9/chartex" xmlns:cx4="http://schemas.microsoft.com/office/drawing/2016/5/10/chartex" xmlns:cx5="http://schemas.microsoft.com/office/drawing/2016/5/11/chartex" xmlns:cx6="http://schemas.microsoft.com/office/drawing/2016/5/12/chartex" xmlns:cx7="http://schemas.microsoft.com/office/drawing/2016/5/13/chartex" xmlns:cx8="http://schemas.microsoft.com/office/drawing/2016/5/14/chartex" xmlns:mc="http://schemas.openxmlformats.org/markup-compatibility/2006" xmlns:aink="http://schemas.microsoft.com/office/drawing/2016/ink" xmlns:am3d="http://schemas.microsoft.com/office/drawing/2017/model3d" xmlns:o="urn:schemas-microsoft-com:office:office" xmlns:r="http://schemas.openxmlformats.org/officeDocument/2006/relationships" xmlns:m="http://schemas.openxmlformats.org/officeDocument/2006/math" xmlns:v="urn:schemas-microsoft-com:vml" xmlns:wp14="http://schemas.microsoft.com/office/word/2010/wordprocessingDrawing" xmlns:wp="http://schemas.openxmlformats.org/drawingml/2006/wordprocessingDrawing" xmlns:w10="urn:schemas-microsoft-com:office:word" xmlns:w="http://schemas.openxmlformats.org/wordprocessingml/2006/main" xmlns:w14="http://schemas.microsoft.com/office/word/2010/wordml" xmlns:w15="http://schemas.microsoft.com/office/word/2012/wordml" xmlns:w16cid="http://schemas.microsoft.com/office/word/2016/wordml/cid" xmlns:w16se="http://schemas.microsoft.com/office/word/2015/wordml/symex" xmlns:wpg="http://schemas.microsoft.com/office/word/2010/wordprocessingGroup" xmlns:wpi="http://schemas.microsoft.com/office/word/2010/wordprocessingInk" xmlns:wne="http://schemas.microsoft.com/office/word/2006/wordml" xmlns:wps="http://schemas.microsoft.com/office/word/2010/wordprocessingShape" mc:Ignorable="w14 w15 w16se w16cid wp14">
   <w:footnote w:type="separator" w:id="-1">
     <w:p>
       <w:pPr>
@@ -8725,23 +8625,13 @@
       <w:r>
         <w:t xml:space="preserve"> </w:t>
       </w:r>
-      <w:proofErr w:type="spellStart"/>
       <w:r>
         <w:rPr>
           <w:sz w:val="20"/>
           <w:szCs w:val="20"/>
           <w:lang w:val="en-US"/>
         </w:rPr>
-        <w:t>Serina</w:t>
-      </w:r>
-      <w:proofErr w:type="spellEnd"/>
-      <w:r>
-        <w:rPr>
-          <w:sz w:val="20"/>
-          <w:szCs w:val="20"/>
-          <w:lang w:val="en-US"/>
-        </w:rPr>
-        <w:t xml:space="preserve"> P, et al.  Improving performance of the Tariff Method for assigning causes of death to verbal autopsies. </w:t>
+        <w:t xml:space="preserve">Serina P, et al.  Improving performance of the Tariff Method for assigning causes of death to verbal autopsies. </w:t>
       </w:r>
       <w:r>
         <w:rPr>
@@ -8861,7 +8751,7 @@
 </file>
 
 <file path=word/header1.xml><?xml version="1.0" encoding="utf-8"?>
-<w:hdr xmlns:wpc="http://schemas.microsoft.com/office/word/2010/wordprocessingCanvas" xmlns:cx="http://schemas.microsoft.com/office/drawing/2014/chartex" xmlns:cx1="http://schemas.microsoft.com/office/drawing/2015/9/8/chartex" xmlns:mc="http://schemas.openxmlformats.org/markup-compatibility/2006" xmlns:o="urn:schemas-microsoft-com:office:office" xmlns:r="http://schemas.openxmlformats.org/officeDocument/2006/relationships" xmlns:m="http://schemas.openxmlformats.org/officeDocument/2006/math" xmlns:v="urn:schemas-microsoft-com:vml" xmlns:wp14="http://schemas.microsoft.com/office/word/2010/wordprocessingDrawing" xmlns:wp="http://schemas.openxmlformats.org/drawingml/2006/wordprocessingDrawing" xmlns:w10="urn:schemas-microsoft-com:office:word" xmlns:w="http://schemas.openxmlformats.org/wordprocessingml/2006/main" xmlns:w14="http://schemas.microsoft.com/office/word/2010/wordml" xmlns:w15="http://schemas.microsoft.com/office/word/2012/wordml" xmlns:w16se="http://schemas.microsoft.com/office/word/2015/wordml/symex" xmlns:wpg="http://schemas.microsoft.com/office/word/2010/wordprocessingGroup" xmlns:wpi="http://schemas.microsoft.com/office/word/2010/wordprocessingInk" xmlns:wne="http://schemas.microsoft.com/office/word/2006/wordml" xmlns:wps="http://schemas.microsoft.com/office/word/2010/wordprocessingShape" mc:Ignorable="w14 w15 w16se wp14">
+<w:hdr xmlns:wpc="http://schemas.microsoft.com/office/word/2010/wordprocessingCanvas" xmlns:cx="http://schemas.microsoft.com/office/drawing/2014/chartex" xmlns:cx1="http://schemas.microsoft.com/office/drawing/2015/9/8/chartex" xmlns:cx2="http://schemas.microsoft.com/office/drawing/2015/10/21/chartex" xmlns:cx3="http://schemas.microsoft.com/office/drawing/2016/5/9/chartex" xmlns:cx4="http://schemas.microsoft.com/office/drawing/2016/5/10/chartex" xmlns:cx5="http://schemas.microsoft.com/office/drawing/2016/5/11/chartex" xmlns:cx6="http://schemas.microsoft.com/office/drawing/2016/5/12/chartex" xmlns:cx7="http://schemas.microsoft.com/office/drawing/2016/5/13/chartex" xmlns:cx8="http://schemas.microsoft.com/office/drawing/2016/5/14/chartex" xmlns:mc="http://schemas.openxmlformats.org/markup-compatibility/2006" xmlns:aink="http://schemas.microsoft.com/office/drawing/2016/ink" xmlns:am3d="http://schemas.microsoft.com/office/drawing/2017/model3d" xmlns:o="urn:schemas-microsoft-com:office:office" xmlns:r="http://schemas.openxmlformats.org/officeDocument/2006/relationships" xmlns:m="http://schemas.openxmlformats.org/officeDocument/2006/math" xmlns:v="urn:schemas-microsoft-com:vml" xmlns:wp14="http://schemas.microsoft.com/office/word/2010/wordprocessingDrawing" xmlns:wp="http://schemas.openxmlformats.org/drawingml/2006/wordprocessingDrawing" xmlns:w10="urn:schemas-microsoft-com:office:word" xmlns:w="http://schemas.openxmlformats.org/wordprocessingml/2006/main" xmlns:w14="http://schemas.microsoft.com/office/word/2010/wordml" xmlns:w15="http://schemas.microsoft.com/office/word/2012/wordml" xmlns:w16cid="http://schemas.microsoft.com/office/word/2016/wordml/cid" xmlns:w16se="http://schemas.microsoft.com/office/word/2015/wordml/symex" xmlns:wpg="http://schemas.microsoft.com/office/word/2010/wordprocessingGroup" xmlns:wpi="http://schemas.microsoft.com/office/word/2010/wordprocessingInk" xmlns:wne="http://schemas.microsoft.com/office/word/2006/wordml" xmlns:wps="http://schemas.microsoft.com/office/word/2010/wordprocessingShape" mc:Ignorable="w14 w15 w16se w16cid wp14">
   <w:p>
     <w:pPr>
       <w:pStyle w:val="Header"/>
@@ -8871,7 +8761,7 @@
 </file>
 
 <file path=word/header2.xml><?xml version="1.0" encoding="utf-8"?>
-<w:hdr xmlns:wpc="http://schemas.microsoft.com/office/word/2010/wordprocessingCanvas" xmlns:cx="http://schemas.microsoft.com/office/drawing/2014/chartex" xmlns:cx1="http://schemas.microsoft.com/office/drawing/2015/9/8/chartex" xmlns:mc="http://schemas.openxmlformats.org/markup-compatibility/2006" xmlns:o="urn:schemas-microsoft-com:office:office" xmlns:r="http://schemas.openxmlformats.org/officeDocument/2006/relationships" xmlns:m="http://schemas.openxmlformats.org/officeDocument/2006/math" xmlns:v="urn:schemas-microsoft-com:vml" xmlns:wp14="http://schemas.microsoft.com/office/word/2010/wordprocessingDrawing" xmlns:wp="http://schemas.openxmlformats.org/drawingml/2006/wordprocessingDrawing" xmlns:w10="urn:schemas-microsoft-com:office:word" xmlns:w="http://schemas.openxmlformats.org/wordprocessingml/2006/main" xmlns:w14="http://schemas.microsoft.com/office/word/2010/wordml" xmlns:w15="http://schemas.microsoft.com/office/word/2012/wordml" xmlns:w16se="http://schemas.microsoft.com/office/word/2015/wordml/symex" xmlns:wpg="http://schemas.microsoft.com/office/word/2010/wordprocessingGroup" xmlns:wpi="http://schemas.microsoft.com/office/word/2010/wordprocessingInk" xmlns:wne="http://schemas.microsoft.com/office/word/2006/wordml" xmlns:wps="http://schemas.microsoft.com/office/word/2010/wordprocessingShape" mc:Ignorable="w14 w15 w16se wp14">
+<w:hdr xmlns:wpc="http://schemas.microsoft.com/office/word/2010/wordprocessingCanvas" xmlns:cx="http://schemas.microsoft.com/office/drawing/2014/chartex" xmlns:cx1="http://schemas.microsoft.com/office/drawing/2015/9/8/chartex" xmlns:cx2="http://schemas.microsoft.com/office/drawing/2015/10/21/chartex" xmlns:cx3="http://schemas.microsoft.com/office/drawing/2016/5/9/chartex" xmlns:cx4="http://schemas.microsoft.com/office/drawing/2016/5/10/chartex" xmlns:cx5="http://schemas.microsoft.com/office/drawing/2016/5/11/chartex" xmlns:cx6="http://schemas.microsoft.com/office/drawing/2016/5/12/chartex" xmlns:cx7="http://schemas.microsoft.com/office/drawing/2016/5/13/chartex" xmlns:cx8="http://schemas.microsoft.com/office/drawing/2016/5/14/chartex" xmlns:mc="http://schemas.openxmlformats.org/markup-compatibility/2006" xmlns:aink="http://schemas.microsoft.com/office/drawing/2016/ink" xmlns:am3d="http://schemas.microsoft.com/office/drawing/2017/model3d" xmlns:o="urn:schemas-microsoft-com:office:office" xmlns:r="http://schemas.openxmlformats.org/officeDocument/2006/relationships" xmlns:m="http://schemas.openxmlformats.org/officeDocument/2006/math" xmlns:v="urn:schemas-microsoft-com:vml" xmlns:wp14="http://schemas.microsoft.com/office/word/2010/wordprocessingDrawing" xmlns:wp="http://schemas.openxmlformats.org/drawingml/2006/wordprocessingDrawing" xmlns:w10="urn:schemas-microsoft-com:office:word" xmlns:w="http://schemas.openxmlformats.org/wordprocessingml/2006/main" xmlns:w14="http://schemas.microsoft.com/office/word/2010/wordml" xmlns:w15="http://schemas.microsoft.com/office/word/2012/wordml" xmlns:w16cid="http://schemas.microsoft.com/office/word/2016/wordml/cid" xmlns:w16se="http://schemas.microsoft.com/office/word/2015/wordml/symex" xmlns:wpg="http://schemas.microsoft.com/office/word/2010/wordprocessingGroup" xmlns:wpi="http://schemas.microsoft.com/office/word/2010/wordprocessingInk" xmlns:wne="http://schemas.microsoft.com/office/word/2006/wordml" xmlns:wps="http://schemas.microsoft.com/office/word/2010/wordprocessingShape" mc:Ignorable="w14 w15 w16se w16cid wp14">
   <w:p>
     <w:pPr>
       <w:pStyle w:val="Header"/>
@@ -8881,7 +8771,7 @@
 </file>
 
 <file path=word/header3.xml><?xml version="1.0" encoding="utf-8"?>
-<w:hdr xmlns:wpc="http://schemas.microsoft.com/office/word/2010/wordprocessingCanvas" xmlns:cx="http://schemas.microsoft.com/office/drawing/2014/chartex" xmlns:cx1="http://schemas.microsoft.com/office/drawing/2015/9/8/chartex" xmlns:mc="http://schemas.openxmlformats.org/markup-compatibility/2006" xmlns:o="urn:schemas-microsoft-com:office:office" xmlns:r="http://schemas.openxmlformats.org/officeDocument/2006/relationships" xmlns:m="http://schemas.openxmlformats.org/officeDocument/2006/math" xmlns:v="urn:schemas-microsoft-com:vml" xmlns:wp14="http://schemas.microsoft.com/office/word/2010/wordprocessingDrawing" xmlns:wp="http://schemas.openxmlformats.org/drawingml/2006/wordprocessingDrawing" xmlns:w10="urn:schemas-microsoft-com:office:word" xmlns:w="http://schemas.openxmlformats.org/wordprocessingml/2006/main" xmlns:w14="http://schemas.microsoft.com/office/word/2010/wordml" xmlns:w15="http://schemas.microsoft.com/office/word/2012/wordml" xmlns:w16se="http://schemas.microsoft.com/office/word/2015/wordml/symex" xmlns:wpg="http://schemas.microsoft.com/office/word/2010/wordprocessingGroup" xmlns:wpi="http://schemas.microsoft.com/office/word/2010/wordprocessingInk" xmlns:wne="http://schemas.microsoft.com/office/word/2006/wordml" xmlns:wps="http://schemas.microsoft.com/office/word/2010/wordprocessingShape" mc:Ignorable="w14 w15 w16se wp14">
+<w:hdr xmlns:wpc="http://schemas.microsoft.com/office/word/2010/wordprocessingCanvas" xmlns:cx="http://schemas.microsoft.com/office/drawing/2014/chartex" xmlns:cx1="http://schemas.microsoft.com/office/drawing/2015/9/8/chartex" xmlns:cx2="http://schemas.microsoft.com/office/drawing/2015/10/21/chartex" xmlns:cx3="http://schemas.microsoft.com/office/drawing/2016/5/9/chartex" xmlns:cx4="http://schemas.microsoft.com/office/drawing/2016/5/10/chartex" xmlns:cx5="http://schemas.microsoft.com/office/drawing/2016/5/11/chartex" xmlns:cx6="http://schemas.microsoft.com/office/drawing/2016/5/12/chartex" xmlns:cx7="http://schemas.microsoft.com/office/drawing/2016/5/13/chartex" xmlns:cx8="http://schemas.microsoft.com/office/drawing/2016/5/14/chartex" xmlns:mc="http://schemas.openxmlformats.org/markup-compatibility/2006" xmlns:aink="http://schemas.microsoft.com/office/drawing/2016/ink" xmlns:am3d="http://schemas.microsoft.com/office/drawing/2017/model3d" xmlns:o="urn:schemas-microsoft-com:office:office" xmlns:r="http://schemas.openxmlformats.org/officeDocument/2006/relationships" xmlns:m="http://schemas.openxmlformats.org/officeDocument/2006/math" xmlns:v="urn:schemas-microsoft-com:vml" xmlns:wp14="http://schemas.microsoft.com/office/word/2010/wordprocessingDrawing" xmlns:wp="http://schemas.openxmlformats.org/drawingml/2006/wordprocessingDrawing" xmlns:w10="urn:schemas-microsoft-com:office:word" xmlns:w="http://schemas.openxmlformats.org/wordprocessingml/2006/main" xmlns:w14="http://schemas.microsoft.com/office/word/2010/wordml" xmlns:w15="http://schemas.microsoft.com/office/word/2012/wordml" xmlns:w16cid="http://schemas.microsoft.com/office/word/2016/wordml/cid" xmlns:w16se="http://schemas.microsoft.com/office/word/2015/wordml/symex" xmlns:wpg="http://schemas.microsoft.com/office/word/2010/wordprocessingGroup" xmlns:wpi="http://schemas.microsoft.com/office/word/2010/wordprocessingInk" xmlns:wne="http://schemas.microsoft.com/office/word/2006/wordml" xmlns:wps="http://schemas.microsoft.com/office/word/2010/wordprocessingShape" mc:Ignorable="w14 w15 w16se w16cid wp14">
   <w:p>
     <w:pPr>
       <w:pStyle w:val="Header"/>
@@ -8891,7 +8781,7 @@
 </file>
 
 <file path=word/styles.xml><?xml version="1.0" encoding="utf-8"?>
-<w:styles xmlns:mc="http://schemas.openxmlformats.org/markup-compatibility/2006" xmlns:r="http://schemas.openxmlformats.org/officeDocument/2006/relationships" xmlns:w="http://schemas.openxmlformats.org/wordprocessingml/2006/main" xmlns:w14="http://schemas.microsoft.com/office/word/2010/wordml" xmlns:w15="http://schemas.microsoft.com/office/word/2012/wordml" xmlns:w16se="http://schemas.microsoft.com/office/word/2015/wordml/symex" mc:Ignorable="w14 w15 w16se">
+<w:styles xmlns:mc="http://schemas.openxmlformats.org/markup-compatibility/2006" xmlns:r="http://schemas.openxmlformats.org/officeDocument/2006/relationships" xmlns:w="http://schemas.openxmlformats.org/wordprocessingml/2006/main" xmlns:w14="http://schemas.microsoft.com/office/word/2010/wordml" xmlns:w15="http://schemas.microsoft.com/office/word/2012/wordml" xmlns:w16cid="http://schemas.microsoft.com/office/word/2016/wordml/cid" xmlns:w16se="http://schemas.microsoft.com/office/word/2015/wordml/symex" mc:Ignorable="w14 w15 w16se w16cid">
   <w:docDefaults>
     <w:rPrDefault>
       <w:rPr>
@@ -8907,7 +8797,7 @@
       </w:pPr>
     </w:pPrDefault>
   </w:docDefaults>
-  <w:latentStyles w:defLockedState="0" w:defUIPriority="99" w:defSemiHidden="0" w:defUnhideWhenUsed="0" w:defQFormat="0" w:count="371">
+  <w:latentStyles w:defLockedState="0" w:defUIPriority="99" w:defSemiHidden="0" w:defUnhideWhenUsed="0" w:defQFormat="0" w:count="375">
     <w:lsdException w:name="Normal" w:uiPriority="0" w:qFormat="1"/>
     <w:lsdException w:name="heading 1" w:uiPriority="9" w:qFormat="1"/>
     <w:lsdException w:name="heading 2" w:semiHidden="1" w:uiPriority="9" w:unhideWhenUsed="1" w:qFormat="1"/>
@@ -9013,7 +8903,6 @@
     <w:lsdException w:name="HTML Sample" w:semiHidden="1" w:unhideWhenUsed="1"/>
     <w:lsdException w:name="HTML Typewriter" w:semiHidden="1" w:unhideWhenUsed="1"/>
     <w:lsdException w:name="HTML Variable" w:semiHidden="1" w:unhideWhenUsed="1"/>
-    <w:lsdException w:name="Normal Table" w:semiHidden="1" w:unhideWhenUsed="1"/>
     <w:lsdException w:name="annotation subject" w:semiHidden="1" w:unhideWhenUsed="1"/>
     <w:lsdException w:name="No List" w:semiHidden="1" w:unhideWhenUsed="1"/>
     <w:lsdException w:name="Outline List 1" w:semiHidden="1" w:unhideWhenUsed="1"/>
@@ -9057,10 +8946,8 @@
     <w:lsdException w:name="Table Elegant" w:semiHidden="1" w:unhideWhenUsed="1"/>
     <w:lsdException w:name="Table Professional" w:semiHidden="1" w:unhideWhenUsed="1"/>
     <w:lsdException w:name="Table Subtle 1" w:semiHidden="1" w:unhideWhenUsed="1"/>
-    <w:lsdException w:name="Table Subtle 2" w:semiHidden="1" w:unhideWhenUsed="1"/>
     <w:lsdException w:name="Table Web 1" w:semiHidden="1" w:unhideWhenUsed="1"/>
     <w:lsdException w:name="Table Web 2" w:semiHidden="1" w:unhideWhenUsed="1"/>
-    <w:lsdException w:name="Table Web 3" w:semiHidden="1" w:unhideWhenUsed="1"/>
     <w:lsdException w:name="Balloon Text" w:semiHidden="1" w:unhideWhenUsed="1"/>
     <w:lsdException w:name="Table Grid" w:uiPriority="39"/>
     <w:lsdException w:name="Table Theme" w:semiHidden="1" w:unhideWhenUsed="1"/>
@@ -9279,6 +9166,10 @@
     <w:lsdException w:name="List Table 5 Dark Accent 6" w:uiPriority="50"/>
     <w:lsdException w:name="List Table 6 Colorful Accent 6" w:uiPriority="51"/>
     <w:lsdException w:name="List Table 7 Colorful Accent 6" w:uiPriority="52"/>
+    <w:lsdException w:name="Mention" w:semiHidden="1" w:unhideWhenUsed="1"/>
+    <w:lsdException w:name="Smart Hyperlink" w:semiHidden="1" w:unhideWhenUsed="1"/>
+    <w:lsdException w:name="Hashtag" w:semiHidden="1" w:unhideWhenUsed="1"/>
+    <w:lsdException w:name="Unresolved Mention" w:semiHidden="1" w:unhideWhenUsed="1"/>
   </w:latentStyles>
   <w:style w:type="paragraph" w:default="1" w:styleId="Normal">
     <w:name w:val="Normal"/>

</xml_diff>